<commit_message>
made grammatical changes to Personae and Use Cases
</commit_message>
<xml_diff>
--- a/Milestones/M1/Personae and Use Cases.docx
+++ b/Milestones/M1/Personae and Use Cases.docx
@@ -69,23 +69,7 @@
           <w:sz w:val="24"/>
           <w:szCs w:val="24"/>
         </w:rPr>
-        <w:t xml:space="preserve"> the main use cases of </w:t>
-      </w:r>
-      <w:proofErr w:type="spellStart"/>
-      <w:r>
-        <w:rPr>
-          <w:sz w:val="24"/>
-          <w:szCs w:val="24"/>
-        </w:rPr>
-        <w:t>Fuldemy</w:t>
-      </w:r>
-      <w:proofErr w:type="spellEnd"/>
-      <w:r>
-        <w:rPr>
-          <w:sz w:val="24"/>
-          <w:szCs w:val="24"/>
-        </w:rPr>
-        <w:t xml:space="preserve"> application</w:t>
+        <w:t xml:space="preserve"> the main use cases of Fuldemy application</w:t>
       </w:r>
     </w:p>
     <w:p>
@@ -183,23 +167,65 @@
           <w:szCs w:val="24"/>
         </w:rPr>
         <w:tab/>
-        <w:t xml:space="preserve">Summary quote: “Wanted to get tuition in those subjects in which he        </w:t>
-      </w:r>
-    </w:p>
-    <w:p>
-      <w:pPr>
-        <w:pStyle w:val="ListParagraph"/>
-        <w:rPr>
-          <w:sz w:val="24"/>
-          <w:szCs w:val="24"/>
-        </w:rPr>
-      </w:pPr>
-      <w:r>
-        <w:rPr>
-          <w:sz w:val="24"/>
-          <w:szCs w:val="24"/>
-        </w:rPr>
-        <w:t xml:space="preserve">                                              considers himself weak”</w:t>
+        <w:t xml:space="preserve">Summary quote: “Wanted </w:t>
+      </w:r>
+      <w:r>
+        <w:rPr>
+          <w:sz w:val="24"/>
+          <w:szCs w:val="24"/>
+        </w:rPr>
+        <w:t>to take tuition</w:t>
+      </w:r>
+      <w:r>
+        <w:rPr>
+          <w:sz w:val="24"/>
+          <w:szCs w:val="24"/>
+        </w:rPr>
+        <w:t xml:space="preserve"> in those subjects in which </w:t>
+      </w:r>
+      <w:r>
+        <w:rPr>
+          <w:sz w:val="24"/>
+          <w:szCs w:val="24"/>
+        </w:rPr>
+        <w:t>he</w:t>
+      </w:r>
+      <w:r>
+        <w:rPr>
+          <w:sz w:val="24"/>
+          <w:szCs w:val="24"/>
+        </w:rPr>
+        <w:t xml:space="preserve">        </w:t>
+      </w:r>
+    </w:p>
+    <w:p>
+      <w:pPr>
+        <w:pStyle w:val="ListParagraph"/>
+        <w:rPr>
+          <w:sz w:val="24"/>
+          <w:szCs w:val="24"/>
+        </w:rPr>
+      </w:pPr>
+      <w:r>
+        <w:rPr>
+          <w:sz w:val="24"/>
+          <w:szCs w:val="24"/>
+        </w:rPr>
+        <w:t xml:space="preserve">                                              </w:t>
+      </w:r>
+      <w:r>
+        <w:rPr>
+          <w:sz w:val="24"/>
+          <w:szCs w:val="24"/>
+        </w:rPr>
+        <w:t>feels that he is not able to catch up</w:t>
+      </w:r>
+      <w:r>
+        <w:rPr>
+          <w:sz w:val="24"/>
+          <w:szCs w:val="24"/>
+        </w:rPr>
+        <w:t>”</w:t>
       </w:r>
     </w:p>
     <w:p>
@@ -444,7 +470,7 @@
           <w:sz w:val="24"/>
           <w:szCs w:val="24"/>
         </w:rPr>
-        <w:t>busy in Job and with Family</w:t>
+        <w:t>Busy with job and family</w:t>
       </w:r>
     </w:p>
     <w:p>
@@ -553,7 +579,14 @@
           <w:sz w:val="24"/>
           <w:szCs w:val="24"/>
         </w:rPr>
-        <w:t xml:space="preserve">Peter wanted to get </w:t>
+        <w:t>He</w:t>
+      </w:r>
+      <w:r>
+        <w:rPr>
+          <w:sz w:val="24"/>
+          <w:szCs w:val="24"/>
+        </w:rPr>
+        <w:t xml:space="preserve"> wanted to get </w:t>
       </w:r>
       <w:r>
         <w:rPr>
@@ -567,7 +600,21 @@
           <w:sz w:val="24"/>
           <w:szCs w:val="24"/>
         </w:rPr>
-        <w:t>expert opinion on confusing topics in a course</w:t>
+        <w:t xml:space="preserve">expert opinion on </w:t>
+      </w:r>
+      <w:r>
+        <w:rPr>
+          <w:sz w:val="24"/>
+          <w:szCs w:val="24"/>
+        </w:rPr>
+        <w:t>perplexing</w:t>
+      </w:r>
+      <w:r>
+        <w:rPr>
+          <w:sz w:val="24"/>
+          <w:szCs w:val="24"/>
+        </w:rPr>
+        <w:t xml:space="preserve"> topics in a course</w:t>
       </w:r>
     </w:p>
     <w:p>
@@ -589,7 +636,14 @@
           <w:sz w:val="24"/>
           <w:szCs w:val="24"/>
         </w:rPr>
-        <w:t>Peter wanted to get hands</w:t>
+        <w:t>He</w:t>
+      </w:r>
+      <w:r>
+        <w:rPr>
+          <w:sz w:val="24"/>
+          <w:szCs w:val="24"/>
+        </w:rPr>
+        <w:t xml:space="preserve"> wanted to get hands</w:t>
       </w:r>
       <w:r>
         <w:rPr>
@@ -603,7 +657,42 @@
           <w:sz w:val="24"/>
           <w:szCs w:val="24"/>
         </w:rPr>
-        <w:t>on experience while learning some concept</w:t>
+        <w:t xml:space="preserve">on experience </w:t>
+      </w:r>
+      <w:r>
+        <w:rPr>
+          <w:sz w:val="24"/>
+          <w:szCs w:val="24"/>
+        </w:rPr>
+        <w:t>along with</w:t>
+      </w:r>
+      <w:r>
+        <w:rPr>
+          <w:sz w:val="24"/>
+          <w:szCs w:val="24"/>
+        </w:rPr>
+        <w:t xml:space="preserve"> learning</w:t>
+      </w:r>
+      <w:r>
+        <w:rPr>
+          <w:sz w:val="24"/>
+          <w:szCs w:val="24"/>
+        </w:rPr>
+        <w:t xml:space="preserve"> the</w:t>
+      </w:r>
+      <w:r>
+        <w:rPr>
+          <w:sz w:val="24"/>
+          <w:szCs w:val="24"/>
+        </w:rPr>
+        <w:t xml:space="preserve"> concept</w:t>
+      </w:r>
+      <w:r>
+        <w:rPr>
+          <w:sz w:val="24"/>
+          <w:szCs w:val="24"/>
+        </w:rPr>
+        <w:t>s</w:t>
       </w:r>
     </w:p>
     <w:p>
@@ -645,21 +734,28 @@
           <w:sz w:val="24"/>
           <w:szCs w:val="24"/>
         </w:rPr>
-        <w:t xml:space="preserve">It’s impossible to understand everything in class and revising the topic alone </w:t>
-      </w:r>
-      <w:r>
-        <w:rPr>
-          <w:sz w:val="24"/>
-          <w:szCs w:val="24"/>
-        </w:rPr>
-        <w:t>at</w:t>
-      </w:r>
-      <w:r>
-        <w:rPr>
-          <w:sz w:val="24"/>
-          <w:szCs w:val="24"/>
-        </w:rPr>
-        <w:t xml:space="preserve"> home takes a lot of time and effort</w:t>
+        <w:t>It</w:t>
+      </w:r>
+      <w:r>
+        <w:rPr>
+          <w:sz w:val="24"/>
+          <w:szCs w:val="24"/>
+        </w:rPr>
+        <w:t xml:space="preserve"> is</w:t>
+      </w:r>
+      <w:r>
+        <w:rPr>
+          <w:sz w:val="24"/>
+          <w:szCs w:val="24"/>
+        </w:rPr>
+        <w:t xml:space="preserve"> </w:t>
+      </w:r>
+      <w:r>
+        <w:rPr>
+          <w:sz w:val="24"/>
+          <w:szCs w:val="24"/>
+        </w:rPr>
+        <w:t>difficult to grasp the concepts taught in class and cover it all by himself after school hours</w:t>
       </w:r>
     </w:p>
     <w:p>
@@ -681,7 +777,28 @@
           <w:sz w:val="24"/>
           <w:szCs w:val="24"/>
         </w:rPr>
-        <w:t xml:space="preserve">It’s very hard to find </w:t>
+        <w:t>It is</w:t>
+      </w:r>
+      <w:r>
+        <w:rPr>
+          <w:sz w:val="24"/>
+          <w:szCs w:val="24"/>
+        </w:rPr>
+        <w:t xml:space="preserve"> </w:t>
+      </w:r>
+      <w:r>
+        <w:rPr>
+          <w:sz w:val="24"/>
+          <w:szCs w:val="24"/>
+        </w:rPr>
+        <w:t>cumbersome</w:t>
+      </w:r>
+      <w:r>
+        <w:rPr>
+          <w:sz w:val="24"/>
+          <w:szCs w:val="24"/>
+        </w:rPr>
+        <w:t xml:space="preserve"> to find </w:t>
       </w:r>
       <w:r>
         <w:rPr>
@@ -695,21 +812,42 @@
           <w:sz w:val="24"/>
           <w:szCs w:val="24"/>
         </w:rPr>
-        <w:t xml:space="preserve">right resources on </w:t>
-      </w:r>
-      <w:r>
-        <w:rPr>
-          <w:sz w:val="24"/>
-          <w:szCs w:val="24"/>
-        </w:rPr>
-        <w:t xml:space="preserve">the </w:t>
-      </w:r>
-      <w:r>
-        <w:rPr>
-          <w:sz w:val="24"/>
-          <w:szCs w:val="24"/>
-        </w:rPr>
-        <w:t>internet if you are stuck with some topic while preparing for exams</w:t>
+        <w:t>right resources</w:t>
+      </w:r>
+      <w:r>
+        <w:rPr>
+          <w:sz w:val="24"/>
+          <w:szCs w:val="24"/>
+        </w:rPr>
+        <w:t xml:space="preserve"> for a stubborn topic</w:t>
+      </w:r>
+      <w:r>
+        <w:rPr>
+          <w:sz w:val="24"/>
+          <w:szCs w:val="24"/>
+        </w:rPr>
+        <w:t xml:space="preserve"> on </w:t>
+      </w:r>
+      <w:r>
+        <w:rPr>
+          <w:sz w:val="24"/>
+          <w:szCs w:val="24"/>
+        </w:rPr>
+        <w:t>the</w:t>
+      </w:r>
+      <w:r>
+        <w:rPr>
+          <w:sz w:val="24"/>
+          <w:szCs w:val="24"/>
+        </w:rPr>
+        <w:t xml:space="preserve"> internet when</w:t>
+      </w:r>
+      <w:r>
+        <w:rPr>
+          <w:sz w:val="24"/>
+          <w:szCs w:val="24"/>
+        </w:rPr>
+        <w:t xml:space="preserve"> preparing for exams</w:t>
       </w:r>
     </w:p>
     <w:p>
@@ -731,7 +869,7 @@
           <w:sz w:val="24"/>
           <w:szCs w:val="24"/>
         </w:rPr>
-        <w:t xml:space="preserve">It is lacking proper mentorship, which guides you through the course personally </w:t>
+        <w:t>A lack of guidance throughout the course is like finding his path through darkness</w:t>
       </w:r>
     </w:p>
     <w:p>
@@ -858,7 +996,21 @@
                 <w:sz w:val="24"/>
                 <w:szCs w:val="24"/>
               </w:rPr>
-              <w:t>To learn from an expert which clears the confusion regarding a particular topic in a course</w:t>
+              <w:t xml:space="preserve">To learn from an expert which </w:t>
+            </w:r>
+            <w:r>
+              <w:rPr>
+                <w:sz w:val="24"/>
+                <w:szCs w:val="24"/>
+              </w:rPr>
+              <w:t>solves queries</w:t>
+            </w:r>
+            <w:r>
+              <w:rPr>
+                <w:sz w:val="24"/>
+                <w:szCs w:val="24"/>
+              </w:rPr>
+              <w:t xml:space="preserve"> regarding a particular topic in a course</w:t>
             </w:r>
           </w:p>
         </w:tc>
@@ -967,7 +1119,21 @@
                 <w:sz w:val="24"/>
                 <w:szCs w:val="24"/>
               </w:rPr>
-              <w:t>least time as possible to learn a new concept</w:t>
+              <w:t xml:space="preserve">least time possible </w:t>
+            </w:r>
+            <w:r>
+              <w:rPr>
+                <w:sz w:val="24"/>
+                <w:szCs w:val="24"/>
+              </w:rPr>
+              <w:t>in learning</w:t>
+            </w:r>
+            <w:r>
+              <w:rPr>
+                <w:sz w:val="24"/>
+                <w:szCs w:val="24"/>
+              </w:rPr>
+              <w:t xml:space="preserve"> a new concept</w:t>
             </w:r>
           </w:p>
         </w:tc>
@@ -1029,7 +1195,21 @@
                 <w:sz w:val="24"/>
                 <w:szCs w:val="24"/>
               </w:rPr>
-              <w:t>exercises for preparation</w:t>
+              <w:t xml:space="preserve">exercises </w:t>
+            </w:r>
+            <w:r>
+              <w:rPr>
+                <w:sz w:val="24"/>
+                <w:szCs w:val="24"/>
+              </w:rPr>
+              <w:t>in</w:t>
+            </w:r>
+            <w:r>
+              <w:rPr>
+                <w:sz w:val="24"/>
+                <w:szCs w:val="24"/>
+              </w:rPr>
+              <w:t xml:space="preserve"> preparation</w:t>
             </w:r>
             <w:r>
               <w:rPr>
@@ -1043,14 +1223,28 @@
                 <w:sz w:val="24"/>
                 <w:szCs w:val="24"/>
               </w:rPr>
-              <w:t>of</w:t>
+              <w:t>for</w:t>
             </w:r>
             <w:r>
               <w:rPr>
                 <w:sz w:val="24"/>
                 <w:szCs w:val="24"/>
               </w:rPr>
-              <w:t xml:space="preserve"> exams and to discuss the solution with </w:t>
+              <w:t xml:space="preserve"> exams and discuss the solution</w:t>
+            </w:r>
+            <w:r>
+              <w:rPr>
+                <w:sz w:val="24"/>
+                <w:szCs w:val="24"/>
+              </w:rPr>
+              <w:t>s</w:t>
+            </w:r>
+            <w:r>
+              <w:rPr>
+                <w:sz w:val="24"/>
+                <w:szCs w:val="24"/>
+              </w:rPr>
+              <w:t xml:space="preserve"> with </w:t>
             </w:r>
             <w:r>
               <w:rPr>
@@ -1064,7 +1258,7 @@
                 <w:sz w:val="24"/>
                 <w:szCs w:val="24"/>
               </w:rPr>
-              <w:t>expert tutor</w:t>
+              <w:t>expert</w:t>
             </w:r>
           </w:p>
         </w:tc>
@@ -1141,35 +1335,56 @@
           <w:sz w:val="24"/>
           <w:szCs w:val="24"/>
         </w:rPr>
-        <w:t>I am married and hav</w:t>
-      </w:r>
-      <w:r>
-        <w:rPr>
-          <w:sz w:val="24"/>
-          <w:szCs w:val="24"/>
-        </w:rPr>
-        <w:t>e</w:t>
-      </w:r>
-      <w:r>
-        <w:rPr>
-          <w:sz w:val="24"/>
-          <w:szCs w:val="24"/>
-        </w:rPr>
-        <w:t xml:space="preserve"> a job with my studies, sometimes it is very difficult to give proper time to my studies due to my family and work commitments and I cannot afford to learn confusing topics from </w:t>
-      </w:r>
-      <w:r>
-        <w:rPr>
-          <w:sz w:val="24"/>
-          <w:szCs w:val="24"/>
-        </w:rPr>
-        <w:t xml:space="preserve">the </w:t>
-      </w:r>
-      <w:r>
-        <w:rPr>
-          <w:sz w:val="24"/>
-          <w:szCs w:val="24"/>
-        </w:rPr>
-        <w:t>internet while watching videos because it takes time to find a good video which clears all your concepts. Even if you find a good resource online you still have queries in your mind to ask. For that</w:t>
+        <w:t xml:space="preserve">I am married and </w:t>
+      </w:r>
+      <w:r>
+        <w:rPr>
+          <w:sz w:val="24"/>
+          <w:szCs w:val="24"/>
+        </w:rPr>
+        <w:t>am parallelly working and studying.</w:t>
+      </w:r>
+      <w:r>
+        <w:rPr>
+          <w:sz w:val="24"/>
+          <w:szCs w:val="24"/>
+        </w:rPr>
+        <w:t xml:space="preserve"> </w:t>
+      </w:r>
+      <w:r>
+        <w:rPr>
+          <w:sz w:val="24"/>
+          <w:szCs w:val="24"/>
+        </w:rPr>
+        <w:t>At times, it is difficult to make time for studies let alone search for the appropriate resources over the internet for perplexing topics.</w:t>
+      </w:r>
+      <w:r>
+        <w:rPr>
+          <w:sz w:val="24"/>
+          <w:szCs w:val="24"/>
+        </w:rPr>
+        <w:t xml:space="preserve"> Even if </w:t>
+      </w:r>
+      <w:r>
+        <w:rPr>
+          <w:sz w:val="24"/>
+          <w:szCs w:val="24"/>
+        </w:rPr>
+        <w:t>I do find them, I still have never-ending queries in my mind</w:t>
+      </w:r>
+      <w:r>
+        <w:rPr>
+          <w:sz w:val="24"/>
+          <w:szCs w:val="24"/>
+        </w:rPr>
+        <w:t xml:space="preserve">. </w:t>
+      </w:r>
+      <w:r>
+        <w:rPr>
+          <w:sz w:val="24"/>
+          <w:szCs w:val="24"/>
+        </w:rPr>
+        <w:t>Hence</w:t>
       </w:r>
       <w:r>
         <w:rPr>
@@ -1183,21 +1398,21 @@
           <w:sz w:val="24"/>
           <w:szCs w:val="24"/>
         </w:rPr>
-        <w:t xml:space="preserve"> I wanted a 1-1 tutoring facility, and I can pay for that. This will save m</w:t>
-      </w:r>
-      <w:r>
-        <w:rPr>
-          <w:sz w:val="24"/>
-          <w:szCs w:val="24"/>
-        </w:rPr>
-        <w:t>e</w:t>
-      </w:r>
-      <w:r>
-        <w:rPr>
-          <w:sz w:val="24"/>
-          <w:szCs w:val="24"/>
-        </w:rPr>
-        <w:t xml:space="preserve"> time and I can learn from an expert. </w:t>
+        <w:t xml:space="preserve"> </w:t>
+      </w:r>
+      <w:r>
+        <w:rPr>
+          <w:sz w:val="24"/>
+          <w:szCs w:val="24"/>
+        </w:rPr>
+        <w:t xml:space="preserve">an affordably one-to-one tutoring service that would save me time would be indispensable. Having an expert opinion </w:t>
+      </w:r>
+      <w:r>
+        <w:rPr>
+          <w:sz w:val="24"/>
+          <w:szCs w:val="24"/>
+        </w:rPr>
+        <w:t>on certain ambiguous topics would be paramount in my learning.</w:t>
       </w:r>
     </w:p>
     <w:p>
@@ -1281,17 +1496,17 @@
     <w:p>
       <w:pPr>
         <w:pStyle w:val="ListParagraph"/>
-        <w:rPr>
-          <w:sz w:val="24"/>
-          <w:szCs w:val="24"/>
-        </w:rPr>
-      </w:pPr>
-      <w:r>
-        <w:rPr>
-          <w:sz w:val="24"/>
-          <w:szCs w:val="24"/>
-        </w:rPr>
-        <w:tab/>
+        <w:ind w:left="1416"/>
+        <w:rPr>
+          <w:sz w:val="24"/>
+          <w:szCs w:val="24"/>
+        </w:rPr>
+      </w:pPr>
+      <w:r>
+        <w:rPr>
+          <w:sz w:val="24"/>
+          <w:szCs w:val="24"/>
+        </w:rPr>
         <w:t xml:space="preserve">Summary </w:t>
       </w:r>
       <w:r>
@@ -1299,37 +1514,77 @@
           <w:sz w:val="24"/>
           <w:szCs w:val="24"/>
         </w:rPr>
-        <w:t xml:space="preserve">quote: “I love to give private tutoring to struggling students, in this                                                       </w:t>
-      </w:r>
-    </w:p>
-    <w:p>
-      <w:pPr>
-        <w:pStyle w:val="ListParagraph"/>
-        <w:rPr>
-          <w:sz w:val="24"/>
-          <w:szCs w:val="24"/>
-        </w:rPr>
-      </w:pPr>
-      <w:r>
-        <w:rPr>
-          <w:sz w:val="24"/>
-          <w:szCs w:val="24"/>
-        </w:rPr>
-        <w:t xml:space="preserve">                                              </w:t>
-      </w:r>
-      <w:r>
-        <w:rPr>
-          <w:sz w:val="24"/>
-          <w:szCs w:val="24"/>
-        </w:rPr>
-        <w:t xml:space="preserve">the </w:t>
-      </w:r>
-      <w:r>
-        <w:rPr>
-          <w:sz w:val="24"/>
-          <w:szCs w:val="24"/>
-        </w:rPr>
-        <w:t>way I can earn some bucks”</w:t>
+        <w:t>quote: “I</w:t>
+      </w:r>
+      <w:r>
+        <w:rPr>
+          <w:sz w:val="24"/>
+          <w:szCs w:val="24"/>
+        </w:rPr>
+        <w:t xml:space="preserve"> would</w:t>
+      </w:r>
+      <w:r>
+        <w:rPr>
+          <w:sz w:val="24"/>
+          <w:szCs w:val="24"/>
+        </w:rPr>
+        <w:t xml:space="preserve"> love to </w:t>
+      </w:r>
+      <w:r>
+        <w:rPr>
+          <w:sz w:val="24"/>
+          <w:szCs w:val="24"/>
+        </w:rPr>
+        <w:t>offer</w:t>
+      </w:r>
+      <w:r>
+        <w:rPr>
+          <w:sz w:val="24"/>
+          <w:szCs w:val="24"/>
+        </w:rPr>
+        <w:t xml:space="preserve"> private tutoring </w:t>
+      </w:r>
+      <w:r>
+        <w:rPr>
+          <w:sz w:val="24"/>
+          <w:szCs w:val="24"/>
+        </w:rPr>
+        <w:t xml:space="preserve">sessions </w:t>
+      </w:r>
+      <w:r>
+        <w:rPr>
+          <w:sz w:val="24"/>
+          <w:szCs w:val="24"/>
+        </w:rPr>
+        <w:t>to struggling</w:t>
+      </w:r>
+      <w:r>
+        <w:rPr>
+          <w:sz w:val="24"/>
+          <w:szCs w:val="24"/>
+        </w:rPr>
+        <w:t xml:space="preserve"> </w:t>
+      </w:r>
+      <w:r>
+        <w:rPr>
+          <w:sz w:val="24"/>
+          <w:szCs w:val="24"/>
+        </w:rPr>
+        <w:t>students</w:t>
+      </w:r>
+      <w:r>
+        <w:rPr>
+          <w:sz w:val="24"/>
+          <w:szCs w:val="24"/>
+        </w:rPr>
+        <w:t xml:space="preserve"> while earning some bucks</w:t>
+      </w:r>
+      <w:r>
+        <w:rPr>
+          <w:sz w:val="24"/>
+          <w:szCs w:val="24"/>
+        </w:rPr>
+        <w:t>”</w:t>
       </w:r>
     </w:p>
     <w:p>
@@ -1480,7 +1735,7 @@
           <w:sz w:val="24"/>
           <w:szCs w:val="24"/>
         </w:rPr>
-        <w:t>Education: Master’s in computer science</w:t>
+        <w:t>Education: Masters in computer science</w:t>
       </w:r>
     </w:p>
     <w:p>
@@ -1590,7 +1845,7 @@
           <w:sz w:val="24"/>
           <w:szCs w:val="24"/>
         </w:rPr>
-        <w:t>in the office</w:t>
+        <w:t>At work</w:t>
       </w:r>
     </w:p>
     <w:p>
@@ -1685,21 +1940,21 @@
           <w:sz w:val="24"/>
           <w:szCs w:val="24"/>
         </w:rPr>
-        <w:t xml:space="preserve">Alexander has extra time in the office which he wants to use it for </w:t>
-      </w:r>
-      <w:r>
-        <w:rPr>
-          <w:sz w:val="24"/>
-          <w:szCs w:val="24"/>
-        </w:rPr>
-        <w:t xml:space="preserve">a </w:t>
-      </w:r>
-      <w:r>
-        <w:rPr>
-          <w:sz w:val="24"/>
-          <w:szCs w:val="24"/>
-        </w:rPr>
-        <w:t>better purpose</w:t>
+        <w:t>He</w:t>
+      </w:r>
+      <w:r>
+        <w:rPr>
+          <w:sz w:val="24"/>
+          <w:szCs w:val="24"/>
+        </w:rPr>
+        <w:t xml:space="preserve"> has extra time in the office </w:t>
+      </w:r>
+      <w:r>
+        <w:rPr>
+          <w:sz w:val="24"/>
+          <w:szCs w:val="24"/>
+        </w:rPr>
+        <w:t>in which he wanted to do something productive</w:t>
       </w:r>
     </w:p>
     <w:p>
@@ -1772,7 +2027,21 @@
           <w:sz w:val="24"/>
           <w:szCs w:val="24"/>
         </w:rPr>
-        <w:t>Alexander is unable to find any good website which provides tutoring services on school or regional level</w:t>
+        <w:t>Alexander is unable to find a</w:t>
+      </w:r>
+      <w:r>
+        <w:rPr>
+          <w:sz w:val="24"/>
+          <w:szCs w:val="24"/>
+        </w:rPr>
+        <w:t xml:space="preserve"> suitable </w:t>
+      </w:r>
+      <w:r>
+        <w:rPr>
+          <w:sz w:val="24"/>
+          <w:szCs w:val="24"/>
+        </w:rPr>
+        <w:t>website which provides tutoring services on school or regional level</w:t>
       </w:r>
     </w:p>
     <w:p>
@@ -1794,7 +2063,21 @@
           <w:sz w:val="24"/>
           <w:szCs w:val="24"/>
         </w:rPr>
-        <w:t>In current tutoring services</w:t>
+        <w:t xml:space="preserve">In </w:t>
+      </w:r>
+      <w:r>
+        <w:rPr>
+          <w:sz w:val="24"/>
+          <w:szCs w:val="24"/>
+        </w:rPr>
+        <w:t>in available</w:t>
+      </w:r>
+      <w:r>
+        <w:rPr>
+          <w:sz w:val="24"/>
+          <w:szCs w:val="24"/>
+        </w:rPr>
+        <w:t xml:space="preserve"> tutoring services</w:t>
       </w:r>
       <w:r>
         <w:rPr>
@@ -1815,14 +2098,56 @@
           <w:sz w:val="24"/>
           <w:szCs w:val="24"/>
         </w:rPr>
-        <w:t>high,</w:t>
-      </w:r>
-      <w:r>
-        <w:rPr>
-          <w:sz w:val="24"/>
-          <w:szCs w:val="24"/>
-        </w:rPr>
-        <w:t xml:space="preserve"> and it is very hard to attract a student or customer</w:t>
+        <w:t>high</w:t>
+      </w:r>
+      <w:r>
+        <w:rPr>
+          <w:sz w:val="24"/>
+          <w:szCs w:val="24"/>
+        </w:rPr>
+        <w:t xml:space="preserve"> and</w:t>
+      </w:r>
+      <w:r>
+        <w:rPr>
+          <w:sz w:val="24"/>
+          <w:szCs w:val="24"/>
+        </w:rPr>
+        <w:t xml:space="preserve"> it is </w:t>
+      </w:r>
+      <w:r>
+        <w:rPr>
+          <w:sz w:val="24"/>
+          <w:szCs w:val="24"/>
+        </w:rPr>
+        <w:t>fruitless</w:t>
+      </w:r>
+      <w:r>
+        <w:rPr>
+          <w:sz w:val="24"/>
+          <w:szCs w:val="24"/>
+        </w:rPr>
+        <w:t xml:space="preserve"> to attract student</w:t>
+      </w:r>
+      <w:r>
+        <w:rPr>
+          <w:sz w:val="24"/>
+          <w:szCs w:val="24"/>
+        </w:rPr>
+        <w:t>s</w:t>
+      </w:r>
+      <w:r>
+        <w:rPr>
+          <w:sz w:val="24"/>
+          <w:szCs w:val="24"/>
+        </w:rPr>
+        <w:t xml:space="preserve"> or customer</w:t>
+      </w:r>
+      <w:r>
+        <w:rPr>
+          <w:sz w:val="24"/>
+          <w:szCs w:val="24"/>
+        </w:rPr>
+        <w:t>s</w:t>
       </w:r>
     </w:p>
     <w:p>
@@ -1844,12 +2169,39 @@
           <w:sz w:val="24"/>
           <w:szCs w:val="24"/>
         </w:rPr>
-        <w:t>Alexander needs a website on university level in which is currently working</w:t>
-      </w:r>
-    </w:p>
-    <w:p>
-      <w:pPr>
-        <w:ind w:firstLine="708"/>
+        <w:t xml:space="preserve">Alexander needs a </w:t>
+      </w:r>
+      <w:r>
+        <w:rPr>
+          <w:sz w:val="24"/>
+          <w:szCs w:val="24"/>
+        </w:rPr>
+        <w:t>platform</w:t>
+      </w:r>
+      <w:r>
+        <w:rPr>
+          <w:sz w:val="24"/>
+          <w:szCs w:val="24"/>
+        </w:rPr>
+        <w:t xml:space="preserve"> </w:t>
+      </w:r>
+      <w:r>
+        <w:rPr>
+          <w:sz w:val="24"/>
+          <w:szCs w:val="24"/>
+        </w:rPr>
+        <w:t>at the</w:t>
+      </w:r>
+      <w:r>
+        <w:rPr>
+          <w:sz w:val="24"/>
+          <w:szCs w:val="24"/>
+        </w:rPr>
+        <w:t xml:space="preserve"> university level </w:t>
+      </w:r>
+    </w:p>
+    <w:p>
+      <w:pPr>
         <w:rPr>
           <w:b/>
           <w:bCs/>
@@ -2094,7 +2446,42 @@
           <w:sz w:val="24"/>
           <w:szCs w:val="24"/>
         </w:rPr>
-        <w:t xml:space="preserve">, he wanted to use this to make extra money, he has enough time in his office hours which he wanted to use positively. He is interested in giving 1-1 sessions to students of Hochschule Fulda who are struggling in this course. </w:t>
+        <w:t xml:space="preserve"> and</w:t>
+      </w:r>
+      <w:r>
+        <w:rPr>
+          <w:sz w:val="24"/>
+          <w:szCs w:val="24"/>
+        </w:rPr>
+        <w:t xml:space="preserve"> he has enough time in his office hour</w:t>
+      </w:r>
+      <w:r>
+        <w:rPr>
+          <w:sz w:val="24"/>
+          <w:szCs w:val="24"/>
+        </w:rPr>
+        <w:t>s, he wants to extend his love of teaching and earn some extra money as a bonus</w:t>
+      </w:r>
+      <w:r>
+        <w:rPr>
+          <w:sz w:val="24"/>
+          <w:szCs w:val="24"/>
+        </w:rPr>
+        <w:t xml:space="preserve">. He is interested in giving </w:t>
+      </w:r>
+      <w:r>
+        <w:rPr>
+          <w:sz w:val="24"/>
+          <w:szCs w:val="24"/>
+        </w:rPr>
+        <w:t>personal</w:t>
+      </w:r>
+      <w:r>
+        <w:rPr>
+          <w:sz w:val="24"/>
+          <w:szCs w:val="24"/>
+        </w:rPr>
+        <w:t xml:space="preserve"> sessions to students of Hochschule Fulda who are struggling in this course. </w:t>
       </w:r>
     </w:p>
     <w:p>
@@ -2228,6 +2615,16 @@
           <w:szCs w:val="24"/>
         </w:rPr>
       </w:pPr>
+    </w:p>
+    <w:p>
+      <w:pPr>
+        <w:rPr>
+          <w:b/>
+          <w:bCs/>
+          <w:sz w:val="24"/>
+          <w:szCs w:val="24"/>
+        </w:rPr>
+      </w:pPr>
       <w:r>
         <w:rPr>
           <w:b/>
@@ -2258,7 +2655,7 @@
           <w:sz w:val="24"/>
           <w:szCs w:val="24"/>
         </w:rPr>
-        <w:t>Searching Tutors</w:t>
+        <w:t>Login</w:t>
       </w:r>
     </w:p>
     <w:p>
@@ -2280,7 +2677,7 @@
           <w:sz w:val="24"/>
           <w:szCs w:val="24"/>
         </w:rPr>
-        <w:t>Search based on Views</w:t>
+        <w:t>Sign Up</w:t>
       </w:r>
     </w:p>
     <w:p>
@@ -2302,7 +2699,7 @@
           <w:sz w:val="24"/>
           <w:szCs w:val="24"/>
         </w:rPr>
-        <w:t>Search based on Earnings</w:t>
+        <w:t>Searching Tutors</w:t>
       </w:r>
     </w:p>
     <w:p>
@@ -2324,21 +2721,7 @@
           <w:sz w:val="24"/>
           <w:szCs w:val="24"/>
         </w:rPr>
-        <w:t xml:space="preserve">Search based on </w:t>
-      </w:r>
-      <w:r>
-        <w:rPr>
-          <w:sz w:val="24"/>
-          <w:szCs w:val="24"/>
-        </w:rPr>
-        <w:t xml:space="preserve">the </w:t>
-      </w:r>
-      <w:r>
-        <w:rPr>
-          <w:sz w:val="24"/>
-          <w:szCs w:val="24"/>
-        </w:rPr>
-        <w:t>hourly rate</w:t>
+        <w:t>Search based on Views</w:t>
       </w:r>
     </w:p>
     <w:p>
@@ -2360,21 +2743,7 @@
           <w:sz w:val="24"/>
           <w:szCs w:val="24"/>
         </w:rPr>
-        <w:t xml:space="preserve">Posting a request by </w:t>
-      </w:r>
-      <w:r>
-        <w:rPr>
-          <w:sz w:val="24"/>
-          <w:szCs w:val="24"/>
-        </w:rPr>
-        <w:t xml:space="preserve">a </w:t>
-      </w:r>
-      <w:r>
-        <w:rPr>
-          <w:sz w:val="24"/>
-          <w:szCs w:val="24"/>
-        </w:rPr>
-        <w:t>student</w:t>
+        <w:t>Search based on Earnings</w:t>
       </w:r>
     </w:p>
     <w:p>
@@ -2396,7 +2765,21 @@
           <w:sz w:val="24"/>
           <w:szCs w:val="24"/>
         </w:rPr>
-        <w:t>Login</w:t>
+        <w:t xml:space="preserve">Search based on </w:t>
+      </w:r>
+      <w:r>
+        <w:rPr>
+          <w:sz w:val="24"/>
+          <w:szCs w:val="24"/>
+        </w:rPr>
+        <w:t xml:space="preserve">the </w:t>
+      </w:r>
+      <w:r>
+        <w:rPr>
+          <w:sz w:val="24"/>
+          <w:szCs w:val="24"/>
+        </w:rPr>
+        <w:t>hourly rate</w:t>
       </w:r>
     </w:p>
     <w:p>
@@ -2418,7 +2801,21 @@
           <w:sz w:val="24"/>
           <w:szCs w:val="24"/>
         </w:rPr>
-        <w:t>Sign Up</w:t>
+        <w:t xml:space="preserve">Posting a request by </w:t>
+      </w:r>
+      <w:r>
+        <w:rPr>
+          <w:sz w:val="24"/>
+          <w:szCs w:val="24"/>
+        </w:rPr>
+        <w:t xml:space="preserve">a </w:t>
+      </w:r>
+      <w:r>
+        <w:rPr>
+          <w:sz w:val="24"/>
+          <w:szCs w:val="24"/>
+        </w:rPr>
+        <w:t>student</w:t>
       </w:r>
     </w:p>
     <w:p>
@@ -2484,7 +2881,14 @@
           <w:sz w:val="24"/>
           <w:szCs w:val="24"/>
         </w:rPr>
-        <w:t>1-1 Session between Student and Tutor</w:t>
+        <w:t>One-to-one</w:t>
+      </w:r>
+      <w:r>
+        <w:rPr>
+          <w:sz w:val="24"/>
+          <w:szCs w:val="24"/>
+        </w:rPr>
+        <w:t xml:space="preserve"> Session between Student and Tutor</w:t>
       </w:r>
     </w:p>
     <w:p>
@@ -2704,7 +3108,21 @@
           <w:sz w:val="24"/>
           <w:szCs w:val="24"/>
         </w:rPr>
-        <w:t xml:space="preserve">am to 12 pm. If </w:t>
+        <w:t xml:space="preserve">am to </w:t>
+      </w:r>
+      <w:r>
+        <w:rPr>
+          <w:sz w:val="24"/>
+          <w:szCs w:val="24"/>
+        </w:rPr>
+        <w:t>8</w:t>
+      </w:r>
+      <w:r>
+        <w:rPr>
+          <w:sz w:val="24"/>
+          <w:szCs w:val="24"/>
+        </w:rPr>
+        <w:t xml:space="preserve"> pm. If </w:t>
       </w:r>
       <w:r>
         <w:rPr>
@@ -2718,7 +3136,42 @@
           <w:sz w:val="24"/>
           <w:szCs w:val="24"/>
         </w:rPr>
-        <w:t xml:space="preserve">student’s desired teacher is not available now student can send the request to support staff which will answer the query as soon as possible. </w:t>
+        <w:t>students’</w:t>
+      </w:r>
+      <w:r>
+        <w:rPr>
+          <w:sz w:val="24"/>
+          <w:szCs w:val="24"/>
+        </w:rPr>
+        <w:t xml:space="preserve"> desired teacher is not available </w:t>
+      </w:r>
+      <w:r>
+        <w:rPr>
+          <w:sz w:val="24"/>
+          <w:szCs w:val="24"/>
+        </w:rPr>
+        <w:t xml:space="preserve">at any particular moment, they </w:t>
+      </w:r>
+      <w:r>
+        <w:rPr>
+          <w:sz w:val="24"/>
+          <w:szCs w:val="24"/>
+        </w:rPr>
+        <w:t xml:space="preserve">can send the request to support staff which will answer the query </w:t>
+      </w:r>
+      <w:r>
+        <w:rPr>
+          <w:sz w:val="24"/>
+          <w:szCs w:val="24"/>
+        </w:rPr>
+        <w:t>at the earliest</w:t>
+      </w:r>
+      <w:r>
+        <w:rPr>
+          <w:sz w:val="24"/>
+          <w:szCs w:val="24"/>
+        </w:rPr>
+        <w:t xml:space="preserve">. </w:t>
       </w:r>
       <w:r>
         <w:rPr>
@@ -2746,7 +3199,21 @@
           <w:sz w:val="24"/>
           <w:szCs w:val="24"/>
         </w:rPr>
-        <w:t xml:space="preserve"> student</w:t>
+        <w:t xml:space="preserve"> </w:t>
+      </w:r>
+      <w:r>
+        <w:rPr>
+          <w:sz w:val="24"/>
+          <w:szCs w:val="24"/>
+        </w:rPr>
+        <w:t xml:space="preserve">the </w:t>
+      </w:r>
+      <w:r>
+        <w:rPr>
+          <w:sz w:val="24"/>
+          <w:szCs w:val="24"/>
+        </w:rPr>
+        <w:t>student</w:t>
       </w:r>
       <w:r>
         <w:rPr>
@@ -2760,13 +3227,6 @@
           <w:sz w:val="24"/>
           <w:szCs w:val="24"/>
         </w:rPr>
-        <w:t xml:space="preserve"> don’t need to wait for his/her tutor to log</w:t>
-      </w:r>
-      <w:r>
-        <w:rPr>
-          <w:sz w:val="24"/>
-          <w:szCs w:val="24"/>
-        </w:rPr>
         <w:t xml:space="preserve"> </w:t>
       </w:r>
       <w:r>
@@ -2774,35 +3234,49 @@
           <w:sz w:val="24"/>
           <w:szCs w:val="24"/>
         </w:rPr>
-        <w:t>in and answer the query. Student</w:t>
-      </w:r>
-      <w:r>
-        <w:rPr>
-          <w:sz w:val="24"/>
-          <w:szCs w:val="24"/>
-        </w:rPr>
-        <w:t>s</w:t>
-      </w:r>
-      <w:r>
-        <w:rPr>
-          <w:sz w:val="24"/>
-          <w:szCs w:val="24"/>
-        </w:rPr>
-        <w:t xml:space="preserve"> can avail </w:t>
-      </w:r>
-      <w:r>
-        <w:rPr>
-          <w:sz w:val="24"/>
-          <w:szCs w:val="24"/>
-        </w:rPr>
-        <w:t xml:space="preserve">of </w:t>
-      </w:r>
-      <w:r>
-        <w:rPr>
-          <w:sz w:val="24"/>
-          <w:szCs w:val="24"/>
-        </w:rPr>
-        <w:t>this feature if it is urgent</w:t>
+        <w:t>need not</w:t>
+      </w:r>
+      <w:r>
+        <w:rPr>
+          <w:sz w:val="24"/>
+          <w:szCs w:val="24"/>
+        </w:rPr>
+        <w:t xml:space="preserve"> wait for </w:t>
+      </w:r>
+      <w:r>
+        <w:rPr>
+          <w:sz w:val="24"/>
+          <w:szCs w:val="24"/>
+        </w:rPr>
+        <w:t>their</w:t>
+      </w:r>
+      <w:r>
+        <w:rPr>
+          <w:sz w:val="24"/>
+          <w:szCs w:val="24"/>
+        </w:rPr>
+        <w:t xml:space="preserve"> tutor to log</w:t>
+      </w:r>
+      <w:r>
+        <w:rPr>
+          <w:sz w:val="24"/>
+          <w:szCs w:val="24"/>
+        </w:rPr>
+        <w:t xml:space="preserve"> </w:t>
+      </w:r>
+      <w:r>
+        <w:rPr>
+          <w:sz w:val="24"/>
+          <w:szCs w:val="24"/>
+        </w:rPr>
+        <w:t>in and answer the query</w:t>
+      </w:r>
+      <w:r>
+        <w:rPr>
+          <w:sz w:val="24"/>
+          <w:szCs w:val="24"/>
+        </w:rPr>
+        <w:t>, especially when time is a concern</w:t>
       </w:r>
     </w:p>
     <w:p>
@@ -2864,21 +3338,63 @@
           <w:sz w:val="24"/>
           <w:szCs w:val="24"/>
         </w:rPr>
-        <w:t>respective teacher/tutor from which they take help in a certain topic/course. This feedback helps other students to pick tutors wh</w:t>
-      </w:r>
-      <w:r>
-        <w:rPr>
-          <w:sz w:val="24"/>
-          <w:szCs w:val="24"/>
-        </w:rPr>
-        <w:t>o</w:t>
-      </w:r>
-      <w:r>
-        <w:rPr>
-          <w:sz w:val="24"/>
-          <w:szCs w:val="24"/>
-        </w:rPr>
-        <w:t xml:space="preserve"> have good feedback. This is the main tool for maintaining the quality of tutoring services offered on the website</w:t>
+        <w:t xml:space="preserve">respective teacher/tutor from </w:t>
+      </w:r>
+      <w:r>
+        <w:rPr>
+          <w:sz w:val="24"/>
+          <w:szCs w:val="24"/>
+        </w:rPr>
+        <w:t>whom</w:t>
+      </w:r>
+      <w:r>
+        <w:rPr>
+          <w:sz w:val="24"/>
+          <w:szCs w:val="24"/>
+        </w:rPr>
+        <w:t xml:space="preserve"> they </w:t>
+      </w:r>
+      <w:r>
+        <w:rPr>
+          <w:sz w:val="24"/>
+          <w:szCs w:val="24"/>
+        </w:rPr>
+        <w:t>avail</w:t>
+      </w:r>
+      <w:r>
+        <w:rPr>
+          <w:sz w:val="24"/>
+          <w:szCs w:val="24"/>
+        </w:rPr>
+        <w:t xml:space="preserve"> </w:t>
+      </w:r>
+      <w:r>
+        <w:rPr>
+          <w:sz w:val="24"/>
+          <w:szCs w:val="24"/>
+        </w:rPr>
+        <w:t>assistance</w:t>
+      </w:r>
+      <w:r>
+        <w:rPr>
+          <w:sz w:val="24"/>
+          <w:szCs w:val="24"/>
+        </w:rPr>
+        <w:t>. This feedback helps other students to pick</w:t>
+      </w:r>
+      <w:r>
+        <w:rPr>
+          <w:sz w:val="24"/>
+          <w:szCs w:val="24"/>
+        </w:rPr>
+        <w:t xml:space="preserve"> tutors</w:t>
+      </w:r>
+      <w:r>
+        <w:rPr>
+          <w:sz w:val="24"/>
+          <w:szCs w:val="24"/>
+        </w:rPr>
+        <w:t>. This is the main tool for maintaining the quality of tutoring services offered on the website</w:t>
       </w:r>
     </w:p>
     <w:p>
@@ -2916,21 +3432,14 @@
           <w:sz w:val="24"/>
           <w:szCs w:val="24"/>
         </w:rPr>
-        <w:t>Student</w:t>
-      </w:r>
-      <w:r>
-        <w:rPr>
-          <w:sz w:val="24"/>
-          <w:szCs w:val="24"/>
-        </w:rPr>
-        <w:t>s</w:t>
-      </w:r>
-      <w:r>
-        <w:rPr>
-          <w:sz w:val="24"/>
-          <w:szCs w:val="24"/>
-        </w:rPr>
-        <w:t xml:space="preserve"> can post a request on the website. He can choose </w:t>
+        <w:t>They</w:t>
+      </w:r>
+      <w:r>
+        <w:rPr>
+          <w:sz w:val="24"/>
+          <w:szCs w:val="24"/>
+        </w:rPr>
+        <w:t xml:space="preserve"> can choose </w:t>
       </w:r>
       <w:r>
         <w:rPr>
@@ -2944,7 +3453,56 @@
           <w:sz w:val="24"/>
           <w:szCs w:val="24"/>
         </w:rPr>
-        <w:t xml:space="preserve">certain subject in which he needs help, this request will be live once </w:t>
+        <w:t>specific</w:t>
+      </w:r>
+      <w:r>
+        <w:rPr>
+          <w:sz w:val="24"/>
+          <w:szCs w:val="24"/>
+        </w:rPr>
+        <w:t xml:space="preserve"> subject in which </w:t>
+      </w:r>
+      <w:r>
+        <w:rPr>
+          <w:sz w:val="24"/>
+          <w:szCs w:val="24"/>
+        </w:rPr>
+        <w:t>they need</w:t>
+      </w:r>
+      <w:r>
+        <w:rPr>
+          <w:sz w:val="24"/>
+          <w:szCs w:val="24"/>
+        </w:rPr>
+        <w:t xml:space="preserve"> help</w:t>
+      </w:r>
+      <w:r>
+        <w:rPr>
+          <w:sz w:val="24"/>
+          <w:szCs w:val="24"/>
+        </w:rPr>
+        <w:t xml:space="preserve"> and </w:t>
+      </w:r>
+      <w:r>
+        <w:rPr>
+          <w:sz w:val="24"/>
+          <w:szCs w:val="24"/>
+        </w:rPr>
+        <w:t>post a request on the platform</w:t>
+      </w:r>
+      <w:r>
+        <w:rPr>
+          <w:sz w:val="24"/>
+          <w:szCs w:val="24"/>
+        </w:rPr>
+        <w:t>. T</w:t>
+      </w:r>
+      <w:r>
+        <w:rPr>
+          <w:sz w:val="24"/>
+          <w:szCs w:val="24"/>
+        </w:rPr>
+        <w:t xml:space="preserve">his request will be live once </w:t>
       </w:r>
       <w:r>
         <w:rPr>
@@ -2958,7 +3516,42 @@
           <w:sz w:val="24"/>
           <w:szCs w:val="24"/>
         </w:rPr>
-        <w:t xml:space="preserve">admin approves the request. This is necessary to make sure that students do not post stupid stuff on the website which is not related to tutoring. </w:t>
+        <w:t xml:space="preserve">admin approves </w:t>
+      </w:r>
+      <w:r>
+        <w:rPr>
+          <w:sz w:val="24"/>
+          <w:szCs w:val="24"/>
+        </w:rPr>
+        <w:t>it</w:t>
+      </w:r>
+      <w:r>
+        <w:rPr>
+          <w:sz w:val="24"/>
+          <w:szCs w:val="24"/>
+        </w:rPr>
+        <w:t xml:space="preserve">. This is necessary to </w:t>
+      </w:r>
+      <w:r>
+        <w:rPr>
+          <w:sz w:val="24"/>
+          <w:szCs w:val="24"/>
+        </w:rPr>
+        <w:t>ens</w:t>
+      </w:r>
+      <w:r>
+        <w:rPr>
+          <w:sz w:val="24"/>
+          <w:szCs w:val="24"/>
+        </w:rPr>
+        <w:t xml:space="preserve">ure that students do not post </w:t>
+      </w:r>
+      <w:r>
+        <w:rPr>
+          <w:sz w:val="24"/>
+          <w:szCs w:val="24"/>
+        </w:rPr>
+        <w:t>inappropriate or duplicate content.</w:t>
       </w:r>
     </w:p>
     <w:p>
@@ -3006,7 +3599,21 @@
           <w:sz w:val="24"/>
           <w:szCs w:val="24"/>
         </w:rPr>
-        <w:t xml:space="preserve">n-site messaging module allows students and tutors to interact easily and discuss matters in detail and person. This functionality offers a great platform for communication between two parties without the need </w:t>
+        <w:t xml:space="preserve">n-site messaging </w:t>
+      </w:r>
+      <w:r>
+        <w:rPr>
+          <w:sz w:val="24"/>
+          <w:szCs w:val="24"/>
+        </w:rPr>
+        <w:t xml:space="preserve">tool facilitates the interaction between students and tutors </w:t>
+      </w:r>
+      <w:r>
+        <w:rPr>
+          <w:sz w:val="24"/>
+          <w:szCs w:val="24"/>
+        </w:rPr>
+        <w:t xml:space="preserve">without the need </w:t>
       </w:r>
       <w:r>
         <w:rPr>
@@ -3020,44 +3627,35 @@
           <w:sz w:val="24"/>
           <w:szCs w:val="24"/>
         </w:rPr>
-        <w:t xml:space="preserve"> 3</w:t>
-      </w:r>
-      <w:r>
-        <w:rPr>
-          <w:sz w:val="24"/>
-          <w:szCs w:val="24"/>
-          <w:vertAlign w:val="superscript"/>
-        </w:rPr>
-        <w:t>rd</w:t>
-      </w:r>
-      <w:r>
-        <w:rPr>
-          <w:sz w:val="24"/>
-          <w:szCs w:val="24"/>
-        </w:rPr>
-        <w:t xml:space="preserve"> party tool. </w:t>
-      </w:r>
-      <w:r>
-        <w:rPr>
-          <w:sz w:val="24"/>
-          <w:szCs w:val="24"/>
-        </w:rPr>
-        <w:lastRenderedPageBreak/>
-        <w:t xml:space="preserve">The chat history will be saved </w:t>
-      </w:r>
-      <w:r>
-        <w:rPr>
-          <w:sz w:val="24"/>
-          <w:szCs w:val="24"/>
-        </w:rPr>
-        <w:t>o</w:t>
-      </w:r>
-      <w:r>
-        <w:rPr>
-          <w:sz w:val="24"/>
-          <w:szCs w:val="24"/>
-        </w:rPr>
-        <w:t xml:space="preserve">n a website and the user can see the chat at any time. </w:t>
+        <w:t xml:space="preserve"> </w:t>
+      </w:r>
+      <w:r>
+        <w:rPr>
+          <w:sz w:val="24"/>
+          <w:szCs w:val="24"/>
+        </w:rPr>
+        <w:t>third party tools</w:t>
+      </w:r>
+      <w:r>
+        <w:rPr>
+          <w:sz w:val="24"/>
+          <w:szCs w:val="24"/>
+        </w:rPr>
+        <w:t xml:space="preserve">. </w:t>
+      </w:r>
+      <w:r>
+        <w:rPr>
+          <w:sz w:val="24"/>
+          <w:szCs w:val="24"/>
+        </w:rPr>
+        <w:t>The conversation will be saved and visible at anytime</w:t>
+      </w:r>
+      <w:r>
+        <w:rPr>
+          <w:sz w:val="24"/>
+          <w:szCs w:val="24"/>
+        </w:rPr>
+        <w:t xml:space="preserve">. </w:t>
       </w:r>
     </w:p>
     <w:sectPr>

</xml_diff>